<commit_message>
Added Introduction and Logo
- Next task
2.	Literature and Resources
</commit_message>
<xml_diff>
--- a/Documentation/ProjectReport.docx
+++ b/Documentation/ProjectReport.docx
@@ -44,7 +44,31 @@
         <w:rPr>
           <w:sz w:val="40"/>
         </w:rPr>
-        <w:t>Evaluation and Comparison of</w:t>
+        <w:t>Evaluati</w:t>
+      </w:r>
+      <w:r>
+        <w:rPr>
+          <w:sz w:val="40"/>
+        </w:rPr>
+        <w:t>ng</w:t>
+      </w:r>
+      <w:r>
+        <w:rPr>
+          <w:sz w:val="40"/>
+        </w:rPr>
+        <w:t xml:space="preserve"> and Comparin</w:t>
+      </w:r>
+      <w:r>
+        <w:rPr>
+          <w:sz w:val="40"/>
+        </w:rPr>
+        <w:t>g Performance of</w:t>
+      </w:r>
+      <w:r>
+        <w:rPr>
+          <w:sz w:val="40"/>
+        </w:rPr>
+        <w:t xml:space="preserve"> </w:t>
       </w:r>
     </w:p>
     <w:p>
@@ -249,40 +273,1991 @@
         </w:rPr>
         <w:t>Haldavanekar</w:t>
       </w:r>
+    </w:p>
+    <w:p>
+      <w:pPr>
+        <w:rPr>
+          <w:sz w:val="40"/>
+        </w:rPr>
+      </w:pPr>
+    </w:p>
+    <w:p>
+      <w:pPr>
+        <w:tabs>
+          <w:tab w:val="left" w:pos="4604"/>
+        </w:tabs>
+        <w:rPr>
+          <w:sz w:val="40"/>
+        </w:rPr>
+      </w:pPr>
+    </w:p>
+    <w:p>
+      <w:pPr>
+        <w:pStyle w:val="ListParagraph"/>
+        <w:tabs>
+          <w:tab w:val="left" w:pos="4604"/>
+        </w:tabs>
+        <w:rPr>
+          <w:sz w:val="40"/>
+        </w:rPr>
+      </w:pPr>
+    </w:p>
+    <w:p>
+      <w:pPr>
+        <w:pStyle w:val="ListParagraph"/>
+        <w:numPr>
+          <w:ilvl w:val="0"/>
+          <w:numId w:val="2"/>
+        </w:numPr>
+        <w:tabs>
+          <w:tab w:val="left" w:pos="4604"/>
+        </w:tabs>
+        <w:rPr>
+          <w:sz w:val="40"/>
+        </w:rPr>
+      </w:pPr>
+      <w:r>
+        <w:rPr>
+          <w:sz w:val="32"/>
+          <w:szCs w:val="32"/>
+        </w:rPr>
+        <w:t>Introduction</w:t>
+      </w:r>
+    </w:p>
+    <w:p>
+      <w:pPr>
+        <w:ind w:left="360"/>
+        <w:jc w:val="both"/>
+        <w:rPr>
+          <w:sz w:val="24"/>
+          <w:szCs w:val="24"/>
+        </w:rPr>
+      </w:pPr>
+      <w:r>
+        <w:rPr>
+          <w:sz w:val="24"/>
+          <w:szCs w:val="24"/>
+        </w:rPr>
+        <w:t>Throughout the Fall of 201</w:t>
+      </w:r>
+      <w:r>
+        <w:rPr>
+          <w:sz w:val="24"/>
+          <w:szCs w:val="24"/>
+        </w:rPr>
+        <w:t>7</w:t>
+      </w:r>
+      <w:r>
+        <w:rPr>
+          <w:sz w:val="24"/>
+          <w:szCs w:val="24"/>
+        </w:rPr>
+        <w:t xml:space="preserve">, the authors were exposed to various core Information Retrieval concepts. In this project, an attempt has been made to put the concepts into practice by building, evaluating and comparing different search engines. </w:t>
+      </w:r>
+    </w:p>
+    <w:p>
+      <w:pPr>
+        <w:ind w:left="360"/>
+        <w:jc w:val="both"/>
+        <w:rPr>
+          <w:sz w:val="24"/>
+          <w:szCs w:val="24"/>
+        </w:rPr>
+      </w:pPr>
+      <w:r>
+        <w:rPr>
+          <w:sz w:val="24"/>
+          <w:szCs w:val="24"/>
+        </w:rPr>
+        <w:t xml:space="preserve">The goal of this project is to build IR systems, make variations to improve the baseline runs, and compare their performance levels in terms of retrieval effectiveness.  </w:t>
+      </w:r>
+    </w:p>
+    <w:p>
+      <w:pPr>
+        <w:ind w:left="360"/>
+        <w:jc w:val="both"/>
+        <w:rPr>
+          <w:sz w:val="24"/>
+          <w:szCs w:val="24"/>
+        </w:rPr>
+      </w:pPr>
+      <w:r>
+        <w:rPr>
+          <w:sz w:val="24"/>
+          <w:szCs w:val="24"/>
+        </w:rPr>
+        <w:t>The project is mainly coded in Python and Java. Excel has been used for analysis and data visualization.</w:t>
+      </w:r>
+      <w:r>
+        <w:rPr>
+          <w:sz w:val="24"/>
+          <w:szCs w:val="24"/>
+        </w:rPr>
+        <w:t xml:space="preserve"> </w:t>
+      </w:r>
+      <w:r>
+        <w:rPr>
+          <w:sz w:val="24"/>
+          <w:szCs w:val="24"/>
+        </w:rPr>
+        <w:t xml:space="preserve">Libraries that are used include </w:t>
+      </w:r>
+      <w:proofErr w:type="spellStart"/>
+      <w:r>
+        <w:rPr>
+          <w:sz w:val="24"/>
+          <w:szCs w:val="24"/>
+        </w:rPr>
+        <w:t>BeutifulSoup</w:t>
+      </w:r>
+      <w:proofErr w:type="spellEnd"/>
+      <w:r>
+        <w:rPr>
+          <w:sz w:val="24"/>
+          <w:szCs w:val="24"/>
+        </w:rPr>
+        <w:t xml:space="preserve">, </w:t>
+      </w:r>
+      <w:proofErr w:type="spellStart"/>
+      <w:r>
+        <w:rPr>
+          <w:sz w:val="24"/>
+          <w:szCs w:val="24"/>
+        </w:rPr>
+        <w:t>jSoup</w:t>
+      </w:r>
+      <w:proofErr w:type="spellEnd"/>
+      <w:r>
+        <w:rPr>
+          <w:sz w:val="24"/>
+          <w:szCs w:val="24"/>
+        </w:rPr>
+        <w:t xml:space="preserve">, and Lucene. </w:t>
+      </w:r>
+      <w:proofErr w:type="spellStart"/>
+      <w:r>
+        <w:rPr>
+          <w:sz w:val="24"/>
+          <w:szCs w:val="24"/>
+        </w:rPr>
+        <w:t>PyCharms</w:t>
+      </w:r>
+      <w:proofErr w:type="spellEnd"/>
+      <w:r>
+        <w:rPr>
+          <w:sz w:val="24"/>
+          <w:szCs w:val="24"/>
+        </w:rPr>
+        <w:t xml:space="preserve"> and IntelliJ by </w:t>
+      </w:r>
+      <w:proofErr w:type="spellStart"/>
+      <w:r>
+        <w:rPr>
+          <w:sz w:val="24"/>
+          <w:szCs w:val="24"/>
+        </w:rPr>
+        <w:t>JetBrains</w:t>
+      </w:r>
+      <w:proofErr w:type="spellEnd"/>
+      <w:r>
+        <w:rPr>
+          <w:sz w:val="24"/>
+          <w:szCs w:val="24"/>
+        </w:rPr>
+        <w:t xml:space="preserve"> are the IDEs that were used to aid in coding. </w:t>
+      </w:r>
+      <w:proofErr w:type="spellStart"/>
+      <w:r>
+        <w:rPr>
+          <w:sz w:val="24"/>
+          <w:szCs w:val="24"/>
+        </w:rPr>
+        <w:t>Github</w:t>
+      </w:r>
+      <w:proofErr w:type="spellEnd"/>
+      <w:r>
+        <w:rPr>
+          <w:sz w:val="24"/>
+          <w:szCs w:val="24"/>
+        </w:rPr>
+        <w:t xml:space="preserve"> has been used for version control. </w:t>
+      </w:r>
+    </w:p>
+    <w:p>
+      <w:pPr>
+        <w:ind w:left="360"/>
+        <w:jc w:val="both"/>
+        <w:rPr>
+          <w:sz w:val="24"/>
+          <w:szCs w:val="24"/>
+        </w:rPr>
+      </w:pPr>
+      <w:r>
+        <w:rPr>
+          <w:sz w:val="24"/>
+          <w:szCs w:val="24"/>
+        </w:rPr>
+        <w:t xml:space="preserve">This work on this project has been planned and executed by </w:t>
+      </w:r>
+      <w:proofErr w:type="spellStart"/>
+      <w:r>
+        <w:rPr>
+          <w:sz w:val="24"/>
+          <w:szCs w:val="24"/>
+        </w:rPr>
+        <w:t>Athul</w:t>
+      </w:r>
+      <w:proofErr w:type="spellEnd"/>
+      <w:r>
+        <w:rPr>
+          <w:sz w:val="24"/>
+          <w:szCs w:val="24"/>
+        </w:rPr>
+        <w:t xml:space="preserve"> </w:t>
+      </w:r>
+      <w:r>
+        <w:rPr>
+          <w:sz w:val="24"/>
+          <w:szCs w:val="24"/>
+        </w:rPr>
+        <w:t>Karthik</w:t>
+      </w:r>
+      <w:r>
+        <w:rPr>
+          <w:sz w:val="24"/>
+          <w:szCs w:val="24"/>
+        </w:rPr>
+        <w:t xml:space="preserve">, </w:t>
+      </w:r>
+      <w:r>
+        <w:rPr>
+          <w:sz w:val="24"/>
+          <w:szCs w:val="24"/>
+        </w:rPr>
+        <w:t xml:space="preserve">Meghna </w:t>
+      </w:r>
+      <w:proofErr w:type="spellStart"/>
+      <w:r>
+        <w:rPr>
+          <w:sz w:val="24"/>
+          <w:szCs w:val="24"/>
+        </w:rPr>
+        <w:t>Venkatesha</w:t>
+      </w:r>
+      <w:proofErr w:type="spellEnd"/>
+      <w:r>
+        <w:rPr>
+          <w:sz w:val="24"/>
+          <w:szCs w:val="24"/>
+        </w:rPr>
+        <w:t xml:space="preserve"> and </w:t>
+      </w:r>
+      <w:r>
+        <w:rPr>
+          <w:sz w:val="24"/>
+          <w:szCs w:val="24"/>
+        </w:rPr>
+        <w:t>Sachin Haldavanekar</w:t>
+      </w:r>
+      <w:r>
+        <w:rPr>
+          <w:sz w:val="24"/>
+          <w:szCs w:val="24"/>
+        </w:rPr>
+        <w:t xml:space="preserve">. All of them actively studied various resources to implement IR systems.  </w:t>
+      </w:r>
+    </w:p>
+    <w:p>
+      <w:pPr>
+        <w:ind w:left="360"/>
+        <w:jc w:val="both"/>
+        <w:rPr>
+          <w:sz w:val="24"/>
+          <w:szCs w:val="24"/>
+        </w:rPr>
+      </w:pPr>
+      <w:r>
+        <w:rPr>
+          <w:sz w:val="24"/>
+          <w:szCs w:val="24"/>
+        </w:rPr>
+        <w:t>Sachin</w:t>
+      </w:r>
+      <w:r>
+        <w:rPr>
+          <w:sz w:val="24"/>
+          <w:szCs w:val="24"/>
+        </w:rPr>
+        <w:t xml:space="preserve"> was responsible for cleaning the given files, making the Lucene IR system, evaluation of search engines and the documentation. </w:t>
+      </w:r>
+      <w:r>
+        <w:rPr>
+          <w:sz w:val="24"/>
+          <w:szCs w:val="24"/>
+        </w:rPr>
+        <w:t>Meghna</w:t>
+      </w:r>
+      <w:r>
+        <w:rPr>
+          <w:sz w:val="24"/>
+          <w:szCs w:val="24"/>
+        </w:rPr>
+        <w:t xml:space="preserve"> was involved in making the BM25 algorithm, query expansion, removing stop words from the corpus, and snippet generation. </w:t>
+      </w:r>
+      <w:proofErr w:type="spellStart"/>
+      <w:r>
+        <w:rPr>
+          <w:sz w:val="24"/>
+          <w:szCs w:val="24"/>
+        </w:rPr>
+        <w:t>Athul</w:t>
+      </w:r>
+      <w:proofErr w:type="spellEnd"/>
+      <w:r>
+        <w:rPr>
+          <w:sz w:val="24"/>
+          <w:szCs w:val="24"/>
+        </w:rPr>
+        <w:t xml:space="preserve"> coded the indexer, </w:t>
+      </w:r>
+      <w:proofErr w:type="spellStart"/>
+      <w:r>
+        <w:rPr>
+          <w:sz w:val="24"/>
+          <w:szCs w:val="24"/>
+        </w:rPr>
+        <w:t>tf-idf</w:t>
+      </w:r>
+      <w:proofErr w:type="spellEnd"/>
+      <w:r>
+        <w:rPr>
+          <w:sz w:val="24"/>
+          <w:szCs w:val="24"/>
+        </w:rPr>
+        <w:t xml:space="preserve"> and </w:t>
+      </w:r>
+      <w:r>
+        <w:rPr>
+          <w:sz w:val="24"/>
+          <w:szCs w:val="24"/>
+        </w:rPr>
+        <w:t>smoothed query likelihood</w:t>
+      </w:r>
+      <w:r>
+        <w:rPr>
+          <w:sz w:val="24"/>
+          <w:szCs w:val="24"/>
+        </w:rPr>
+        <w:t xml:space="preserve"> IR systems.</w:t>
+      </w:r>
+    </w:p>
+    <w:p>
+      <w:pPr>
+        <w:ind w:left="360"/>
+        <w:jc w:val="both"/>
+        <w:rPr>
+          <w:sz w:val="24"/>
+          <w:szCs w:val="24"/>
+        </w:rPr>
+      </w:pPr>
+    </w:p>
+    <w:p>
+      <w:pPr>
+        <w:ind w:left="360"/>
+        <w:jc w:val="both"/>
+        <w:rPr>
+          <w:sz w:val="24"/>
+          <w:szCs w:val="24"/>
+        </w:rPr>
+      </w:pPr>
+    </w:p>
+    <w:p>
+      <w:pPr>
+        <w:ind w:left="360"/>
+        <w:jc w:val="both"/>
+        <w:rPr>
+          <w:sz w:val="24"/>
+          <w:szCs w:val="24"/>
+        </w:rPr>
+      </w:pPr>
+    </w:p>
+    <w:p>
+      <w:pPr>
+        <w:ind w:left="360"/>
+        <w:jc w:val="both"/>
+        <w:rPr>
+          <w:sz w:val="24"/>
+          <w:szCs w:val="24"/>
+        </w:rPr>
+      </w:pPr>
+    </w:p>
+    <w:p>
+      <w:pPr>
+        <w:ind w:left="360"/>
+        <w:jc w:val="both"/>
+        <w:rPr>
+          <w:sz w:val="24"/>
+          <w:szCs w:val="24"/>
+        </w:rPr>
+      </w:pPr>
+    </w:p>
+    <w:p>
+      <w:pPr>
+        <w:ind w:left="360"/>
+        <w:jc w:val="both"/>
+        <w:rPr>
+          <w:sz w:val="24"/>
+          <w:szCs w:val="24"/>
+        </w:rPr>
+      </w:pPr>
+    </w:p>
+    <w:p>
+      <w:pPr>
+        <w:ind w:left="360"/>
+        <w:jc w:val="both"/>
+        <w:rPr>
+          <w:sz w:val="24"/>
+          <w:szCs w:val="24"/>
+        </w:rPr>
+      </w:pPr>
+    </w:p>
+    <w:p>
+      <w:pPr>
+        <w:ind w:left="360"/>
+        <w:jc w:val="both"/>
+        <w:rPr>
+          <w:sz w:val="24"/>
+          <w:szCs w:val="24"/>
+        </w:rPr>
+      </w:pPr>
+    </w:p>
+    <w:p>
+      <w:pPr>
+        <w:ind w:left="360"/>
+        <w:jc w:val="both"/>
+        <w:rPr>
+          <w:sz w:val="24"/>
+          <w:szCs w:val="24"/>
+        </w:rPr>
+      </w:pPr>
+    </w:p>
+    <w:p>
+      <w:pPr>
+        <w:ind w:left="360"/>
+        <w:jc w:val="both"/>
+        <w:rPr>
+          <w:sz w:val="24"/>
+          <w:szCs w:val="24"/>
+        </w:rPr>
+      </w:pPr>
+    </w:p>
+    <w:p>
+      <w:pPr>
+        <w:ind w:left="360"/>
+        <w:jc w:val="both"/>
+        <w:rPr>
+          <w:sz w:val="24"/>
+          <w:szCs w:val="24"/>
+        </w:rPr>
+      </w:pPr>
+    </w:p>
+    <w:p>
+      <w:pPr>
+        <w:ind w:left="360"/>
+        <w:jc w:val="both"/>
+        <w:rPr>
+          <w:sz w:val="24"/>
+          <w:szCs w:val="24"/>
+        </w:rPr>
+      </w:pPr>
+    </w:p>
+    <w:p>
+      <w:pPr>
+        <w:ind w:left="360"/>
+        <w:jc w:val="both"/>
+        <w:rPr>
+          <w:sz w:val="24"/>
+          <w:szCs w:val="24"/>
+        </w:rPr>
+      </w:pPr>
+    </w:p>
+    <w:p>
+      <w:pPr>
+        <w:jc w:val="both"/>
+        <w:rPr>
+          <w:sz w:val="24"/>
+          <w:szCs w:val="24"/>
+        </w:rPr>
+      </w:pPr>
+    </w:p>
+    <w:p>
+      <w:pPr>
+        <w:pStyle w:val="ListParagraph"/>
+        <w:numPr>
+          <w:ilvl w:val="0"/>
+          <w:numId w:val="2"/>
+        </w:numPr>
+        <w:jc w:val="both"/>
+        <w:rPr>
+          <w:sz w:val="32"/>
+          <w:szCs w:val="32"/>
+        </w:rPr>
+      </w:pPr>
+      <w:r>
+        <w:rPr>
+          <w:sz w:val="32"/>
+          <w:szCs w:val="32"/>
+        </w:rPr>
+        <w:lastRenderedPageBreak/>
+        <w:t>Literature and Resources</w:t>
+      </w:r>
+    </w:p>
+    <w:p>
+      <w:pPr>
+        <w:pStyle w:val="ListParagraph"/>
+        <w:jc w:val="both"/>
+        <w:rPr>
+          <w:sz w:val="24"/>
+          <w:szCs w:val="24"/>
+        </w:rPr>
+      </w:pPr>
+    </w:p>
+    <w:p>
+      <w:pPr>
+        <w:pStyle w:val="ListParagraph"/>
+        <w:jc w:val="both"/>
+        <w:rPr>
+          <w:sz w:val="24"/>
+          <w:szCs w:val="24"/>
+        </w:rPr>
+      </w:pPr>
+    </w:p>
+    <w:p>
+      <w:pPr>
+        <w:pStyle w:val="ListParagraph"/>
+        <w:jc w:val="both"/>
+        <w:rPr>
+          <w:sz w:val="24"/>
+          <w:szCs w:val="24"/>
+        </w:rPr>
+      </w:pPr>
+    </w:p>
+    <w:p>
+      <w:pPr>
+        <w:pStyle w:val="ListParagraph"/>
+        <w:jc w:val="both"/>
+        <w:rPr>
+          <w:sz w:val="24"/>
+          <w:szCs w:val="24"/>
+        </w:rPr>
+      </w:pPr>
+    </w:p>
+    <w:p>
+      <w:pPr>
+        <w:pStyle w:val="ListParagraph"/>
+        <w:jc w:val="both"/>
+        <w:rPr>
+          <w:sz w:val="24"/>
+          <w:szCs w:val="24"/>
+        </w:rPr>
+      </w:pPr>
+    </w:p>
+    <w:p>
+      <w:pPr>
+        <w:pStyle w:val="ListParagraph"/>
+        <w:jc w:val="both"/>
+        <w:rPr>
+          <w:sz w:val="24"/>
+          <w:szCs w:val="24"/>
+        </w:rPr>
+      </w:pPr>
+    </w:p>
+    <w:p>
+      <w:pPr>
+        <w:pStyle w:val="ListParagraph"/>
+        <w:jc w:val="both"/>
+        <w:rPr>
+          <w:sz w:val="24"/>
+          <w:szCs w:val="24"/>
+        </w:rPr>
+      </w:pPr>
+    </w:p>
+    <w:p>
+      <w:pPr>
+        <w:pStyle w:val="ListParagraph"/>
+        <w:jc w:val="both"/>
+        <w:rPr>
+          <w:sz w:val="24"/>
+          <w:szCs w:val="24"/>
+        </w:rPr>
+      </w:pPr>
+    </w:p>
+    <w:p>
+      <w:pPr>
+        <w:pStyle w:val="ListParagraph"/>
+        <w:jc w:val="both"/>
+        <w:rPr>
+          <w:sz w:val="24"/>
+          <w:szCs w:val="24"/>
+        </w:rPr>
+      </w:pPr>
+    </w:p>
+    <w:p>
+      <w:pPr>
+        <w:pStyle w:val="ListParagraph"/>
+        <w:jc w:val="both"/>
+        <w:rPr>
+          <w:sz w:val="24"/>
+          <w:szCs w:val="24"/>
+        </w:rPr>
+      </w:pPr>
+    </w:p>
+    <w:p>
+      <w:pPr>
+        <w:pStyle w:val="ListParagraph"/>
+        <w:jc w:val="both"/>
+        <w:rPr>
+          <w:sz w:val="24"/>
+          <w:szCs w:val="24"/>
+        </w:rPr>
+      </w:pPr>
+    </w:p>
+    <w:p>
+      <w:pPr>
+        <w:pStyle w:val="ListParagraph"/>
+        <w:jc w:val="both"/>
+        <w:rPr>
+          <w:sz w:val="24"/>
+          <w:szCs w:val="24"/>
+        </w:rPr>
+      </w:pPr>
+    </w:p>
+    <w:p>
+      <w:pPr>
+        <w:pStyle w:val="ListParagraph"/>
+        <w:jc w:val="both"/>
+        <w:rPr>
+          <w:sz w:val="24"/>
+          <w:szCs w:val="24"/>
+        </w:rPr>
+      </w:pPr>
+    </w:p>
+    <w:p>
+      <w:pPr>
+        <w:pStyle w:val="ListParagraph"/>
+        <w:jc w:val="both"/>
+        <w:rPr>
+          <w:sz w:val="24"/>
+          <w:szCs w:val="24"/>
+        </w:rPr>
+      </w:pPr>
+    </w:p>
+    <w:p>
+      <w:pPr>
+        <w:pStyle w:val="ListParagraph"/>
+        <w:jc w:val="both"/>
+        <w:rPr>
+          <w:sz w:val="24"/>
+          <w:szCs w:val="24"/>
+        </w:rPr>
+      </w:pPr>
+    </w:p>
+    <w:p>
+      <w:pPr>
+        <w:pStyle w:val="ListParagraph"/>
+        <w:jc w:val="both"/>
+        <w:rPr>
+          <w:sz w:val="24"/>
+          <w:szCs w:val="24"/>
+        </w:rPr>
+      </w:pPr>
+    </w:p>
+    <w:p>
+      <w:pPr>
+        <w:pStyle w:val="ListParagraph"/>
+        <w:jc w:val="both"/>
+        <w:rPr>
+          <w:sz w:val="24"/>
+          <w:szCs w:val="24"/>
+        </w:rPr>
+      </w:pPr>
+    </w:p>
+    <w:p>
+      <w:pPr>
+        <w:pStyle w:val="ListParagraph"/>
+        <w:jc w:val="both"/>
+        <w:rPr>
+          <w:sz w:val="24"/>
+          <w:szCs w:val="24"/>
+        </w:rPr>
+      </w:pPr>
+    </w:p>
+    <w:p>
+      <w:pPr>
+        <w:pStyle w:val="ListParagraph"/>
+        <w:jc w:val="both"/>
+        <w:rPr>
+          <w:sz w:val="24"/>
+          <w:szCs w:val="24"/>
+        </w:rPr>
+      </w:pPr>
+    </w:p>
+    <w:p>
+      <w:pPr>
+        <w:pStyle w:val="ListParagraph"/>
+        <w:jc w:val="both"/>
+        <w:rPr>
+          <w:sz w:val="24"/>
+          <w:szCs w:val="24"/>
+        </w:rPr>
+      </w:pPr>
+    </w:p>
+    <w:p>
+      <w:pPr>
+        <w:pStyle w:val="ListParagraph"/>
+        <w:jc w:val="both"/>
+        <w:rPr>
+          <w:sz w:val="24"/>
+          <w:szCs w:val="24"/>
+        </w:rPr>
+      </w:pPr>
+    </w:p>
+    <w:p>
+      <w:pPr>
+        <w:pStyle w:val="ListParagraph"/>
+        <w:jc w:val="both"/>
+        <w:rPr>
+          <w:sz w:val="24"/>
+          <w:szCs w:val="24"/>
+        </w:rPr>
+      </w:pPr>
+    </w:p>
+    <w:p>
+      <w:pPr>
+        <w:pStyle w:val="ListParagraph"/>
+        <w:jc w:val="both"/>
+        <w:rPr>
+          <w:sz w:val="24"/>
+          <w:szCs w:val="24"/>
+        </w:rPr>
+      </w:pPr>
+    </w:p>
+    <w:p>
+      <w:pPr>
+        <w:pStyle w:val="ListParagraph"/>
+        <w:jc w:val="both"/>
+        <w:rPr>
+          <w:sz w:val="24"/>
+          <w:szCs w:val="24"/>
+        </w:rPr>
+      </w:pPr>
+    </w:p>
+    <w:p>
+      <w:pPr>
+        <w:pStyle w:val="ListParagraph"/>
+        <w:jc w:val="both"/>
+        <w:rPr>
+          <w:sz w:val="24"/>
+          <w:szCs w:val="24"/>
+        </w:rPr>
+      </w:pPr>
+    </w:p>
+    <w:p>
+      <w:pPr>
+        <w:pStyle w:val="ListParagraph"/>
+        <w:jc w:val="both"/>
+        <w:rPr>
+          <w:sz w:val="24"/>
+          <w:szCs w:val="24"/>
+        </w:rPr>
+      </w:pPr>
+    </w:p>
+    <w:p>
+      <w:pPr>
+        <w:pStyle w:val="ListParagraph"/>
+        <w:jc w:val="both"/>
+        <w:rPr>
+          <w:sz w:val="24"/>
+          <w:szCs w:val="24"/>
+        </w:rPr>
+      </w:pPr>
+    </w:p>
+    <w:p>
+      <w:pPr>
+        <w:pStyle w:val="ListParagraph"/>
+        <w:jc w:val="both"/>
+        <w:rPr>
+          <w:sz w:val="24"/>
+          <w:szCs w:val="24"/>
+        </w:rPr>
+      </w:pPr>
+    </w:p>
+    <w:p>
+      <w:pPr>
+        <w:jc w:val="both"/>
+        <w:rPr>
+          <w:sz w:val="24"/>
+          <w:szCs w:val="24"/>
+        </w:rPr>
+      </w:pPr>
+    </w:p>
+    <w:p>
+      <w:pPr>
+        <w:pStyle w:val="ListParagraph"/>
+        <w:jc w:val="both"/>
+        <w:rPr>
+          <w:sz w:val="24"/>
+          <w:szCs w:val="24"/>
+        </w:rPr>
+      </w:pPr>
+    </w:p>
+    <w:p>
+      <w:pPr>
+        <w:pStyle w:val="ListParagraph"/>
+        <w:jc w:val="both"/>
+        <w:rPr>
+          <w:sz w:val="24"/>
+          <w:szCs w:val="24"/>
+        </w:rPr>
+      </w:pPr>
+    </w:p>
+    <w:p>
+      <w:pPr>
+        <w:ind w:left="360"/>
+        <w:jc w:val="both"/>
+        <w:rPr>
+          <w:sz w:val="24"/>
+          <w:szCs w:val="24"/>
+        </w:rPr>
+      </w:pPr>
+    </w:p>
+    <w:p>
+      <w:pPr>
+        <w:ind w:left="360"/>
+        <w:jc w:val="both"/>
+        <w:rPr>
+          <w:sz w:val="24"/>
+          <w:szCs w:val="24"/>
+        </w:rPr>
+      </w:pPr>
+    </w:p>
+    <w:p>
+      <w:pPr>
+        <w:ind w:left="360"/>
+        <w:jc w:val="both"/>
+        <w:rPr>
+          <w:sz w:val="24"/>
+          <w:szCs w:val="24"/>
+        </w:rPr>
+      </w:pPr>
+    </w:p>
+    <w:p>
+      <w:pPr>
+        <w:ind w:left="360"/>
+        <w:jc w:val="both"/>
+        <w:rPr>
+          <w:sz w:val="24"/>
+          <w:szCs w:val="24"/>
+        </w:rPr>
+      </w:pPr>
+    </w:p>
+    <w:p>
+      <w:pPr>
+        <w:ind w:left="360"/>
+        <w:jc w:val="both"/>
+        <w:rPr>
+          <w:sz w:val="24"/>
+          <w:szCs w:val="24"/>
+        </w:rPr>
+      </w:pPr>
+    </w:p>
+    <w:p>
+      <w:pPr>
+        <w:pStyle w:val="ListParagraph"/>
+        <w:numPr>
+          <w:ilvl w:val="0"/>
+          <w:numId w:val="2"/>
+        </w:numPr>
+        <w:jc w:val="both"/>
+        <w:rPr>
+          <w:sz w:val="24"/>
+          <w:szCs w:val="24"/>
+        </w:rPr>
+      </w:pPr>
+      <w:r>
+        <w:rPr>
+          <w:sz w:val="32"/>
+          <w:szCs w:val="32"/>
+        </w:rPr>
+        <w:t>Implementation and Discussion</w:t>
+      </w:r>
+    </w:p>
+    <w:p>
+      <w:pPr>
+        <w:ind w:left="360"/>
+        <w:jc w:val="both"/>
+        <w:rPr>
+          <w:sz w:val="24"/>
+          <w:szCs w:val="24"/>
+        </w:rPr>
+      </w:pPr>
+    </w:p>
+    <w:p>
+      <w:pPr>
+        <w:ind w:left="360"/>
+        <w:jc w:val="both"/>
+        <w:rPr>
+          <w:sz w:val="24"/>
+          <w:szCs w:val="24"/>
+        </w:rPr>
+      </w:pPr>
+    </w:p>
+    <w:p>
+      <w:pPr>
+        <w:ind w:left="360"/>
+        <w:jc w:val="both"/>
+        <w:rPr>
+          <w:sz w:val="24"/>
+          <w:szCs w:val="24"/>
+        </w:rPr>
+      </w:pPr>
+    </w:p>
+    <w:p>
+      <w:pPr>
+        <w:ind w:left="360"/>
+        <w:jc w:val="both"/>
+        <w:rPr>
+          <w:sz w:val="24"/>
+          <w:szCs w:val="24"/>
+        </w:rPr>
+      </w:pPr>
+    </w:p>
+    <w:p>
+      <w:pPr>
+        <w:ind w:left="360"/>
+        <w:jc w:val="both"/>
+        <w:rPr>
+          <w:sz w:val="24"/>
+          <w:szCs w:val="24"/>
+        </w:rPr>
+      </w:pPr>
+    </w:p>
+    <w:p>
+      <w:pPr>
+        <w:jc w:val="center"/>
+        <w:rPr>
+          <w:sz w:val="40"/>
+        </w:rPr>
+      </w:pPr>
+    </w:p>
+    <w:p>
+      <w:pPr>
+        <w:jc w:val="center"/>
+        <w:rPr>
+          <w:sz w:val="40"/>
+        </w:rPr>
+      </w:pPr>
+    </w:p>
+    <w:p>
+      <w:pPr>
+        <w:jc w:val="center"/>
+        <w:rPr>
+          <w:sz w:val="40"/>
+        </w:rPr>
+      </w:pPr>
+    </w:p>
+    <w:p>
+      <w:pPr>
+        <w:jc w:val="center"/>
+        <w:rPr>
+          <w:sz w:val="40"/>
+        </w:rPr>
+      </w:pPr>
+    </w:p>
+    <w:p>
+      <w:pPr>
+        <w:jc w:val="center"/>
+        <w:rPr>
+          <w:sz w:val="40"/>
+        </w:rPr>
+      </w:pPr>
+    </w:p>
+    <w:p>
+      <w:pPr>
+        <w:jc w:val="center"/>
+        <w:rPr>
+          <w:sz w:val="40"/>
+        </w:rPr>
+      </w:pPr>
+    </w:p>
+    <w:p>
+      <w:pPr>
+        <w:jc w:val="center"/>
+        <w:rPr>
+          <w:sz w:val="40"/>
+        </w:rPr>
+      </w:pPr>
+    </w:p>
+    <w:p>
+      <w:pPr>
+        <w:jc w:val="center"/>
+        <w:rPr>
+          <w:sz w:val="40"/>
+        </w:rPr>
+      </w:pPr>
+    </w:p>
+    <w:p>
+      <w:pPr>
+        <w:jc w:val="center"/>
+        <w:rPr>
+          <w:sz w:val="40"/>
+        </w:rPr>
+      </w:pPr>
+    </w:p>
+    <w:p>
+      <w:pPr>
+        <w:jc w:val="center"/>
+        <w:rPr>
+          <w:sz w:val="40"/>
+        </w:rPr>
+      </w:pPr>
+    </w:p>
+    <w:p>
+      <w:pPr>
+        <w:jc w:val="center"/>
+        <w:rPr>
+          <w:sz w:val="40"/>
+        </w:rPr>
+      </w:pPr>
+    </w:p>
+    <w:p>
+      <w:pPr>
+        <w:jc w:val="center"/>
+        <w:rPr>
+          <w:sz w:val="40"/>
+        </w:rPr>
+      </w:pPr>
+    </w:p>
+    <w:p>
+      <w:pPr>
+        <w:jc w:val="center"/>
+        <w:rPr>
+          <w:sz w:val="40"/>
+        </w:rPr>
+      </w:pPr>
+    </w:p>
+    <w:p>
+      <w:pPr>
+        <w:jc w:val="center"/>
+        <w:rPr>
+          <w:sz w:val="40"/>
+        </w:rPr>
+      </w:pPr>
+    </w:p>
+    <w:p>
+      <w:pPr>
+        <w:pStyle w:val="ListParagraph"/>
+        <w:numPr>
+          <w:ilvl w:val="0"/>
+          <w:numId w:val="2"/>
+        </w:numPr>
+        <w:jc w:val="both"/>
+        <w:rPr>
+          <w:sz w:val="32"/>
+          <w:szCs w:val="24"/>
+        </w:rPr>
+      </w:pPr>
+      <w:r>
+        <w:rPr>
+          <w:sz w:val="32"/>
+          <w:szCs w:val="24"/>
+        </w:rPr>
+        <w:lastRenderedPageBreak/>
+        <w:t>Results</w:t>
+      </w:r>
+    </w:p>
+    <w:p>
+      <w:pPr>
+        <w:jc w:val="center"/>
+        <w:rPr>
+          <w:sz w:val="40"/>
+        </w:rPr>
+      </w:pPr>
+    </w:p>
+    <w:p>
+      <w:pPr>
+        <w:jc w:val="center"/>
+        <w:rPr>
+          <w:sz w:val="40"/>
+        </w:rPr>
+      </w:pPr>
+    </w:p>
+    <w:p>
+      <w:pPr>
+        <w:tabs>
+          <w:tab w:val="left" w:pos="4702"/>
+        </w:tabs>
+        <w:rPr>
+          <w:sz w:val="40"/>
+        </w:rPr>
+      </w:pPr>
+      <w:r>
+        <w:rPr>
+          <w:sz w:val="40"/>
+        </w:rPr>
+        <w:tab/>
+      </w:r>
+    </w:p>
+    <w:p>
+      <w:pPr>
+        <w:jc w:val="center"/>
+        <w:rPr>
+          <w:sz w:val="40"/>
+        </w:rPr>
+      </w:pPr>
+    </w:p>
+    <w:p>
+      <w:pPr>
+        <w:jc w:val="center"/>
+        <w:rPr>
+          <w:sz w:val="40"/>
+        </w:rPr>
+      </w:pPr>
+    </w:p>
+    <w:p>
+      <w:pPr>
+        <w:jc w:val="center"/>
+        <w:rPr>
+          <w:sz w:val="40"/>
+        </w:rPr>
+      </w:pPr>
+    </w:p>
+    <w:p>
+      <w:pPr>
+        <w:jc w:val="center"/>
+        <w:rPr>
+          <w:sz w:val="40"/>
+        </w:rPr>
+      </w:pPr>
+    </w:p>
+    <w:p>
+      <w:pPr>
+        <w:jc w:val="center"/>
+        <w:rPr>
+          <w:sz w:val="40"/>
+        </w:rPr>
+      </w:pPr>
+    </w:p>
+    <w:p>
+      <w:pPr>
+        <w:jc w:val="center"/>
+        <w:rPr>
+          <w:sz w:val="40"/>
+        </w:rPr>
+      </w:pPr>
+    </w:p>
+    <w:p>
+      <w:pPr>
+        <w:rPr>
+          <w:sz w:val="40"/>
+        </w:rPr>
+      </w:pPr>
+    </w:p>
+    <w:p>
+      <w:pPr>
+        <w:rPr>
+          <w:sz w:val="40"/>
+        </w:rPr>
+      </w:pPr>
+    </w:p>
+    <w:p>
+      <w:pPr>
+        <w:rPr>
+          <w:sz w:val="40"/>
+        </w:rPr>
+      </w:pPr>
+    </w:p>
+    <w:p>
+      <w:pPr>
+        <w:rPr>
+          <w:sz w:val="40"/>
+        </w:rPr>
+      </w:pPr>
+    </w:p>
+    <w:p>
+      <w:pPr>
+        <w:rPr>
+          <w:sz w:val="40"/>
+        </w:rPr>
+      </w:pPr>
+    </w:p>
+    <w:p>
+      <w:pPr>
+        <w:rPr>
+          <w:sz w:val="40"/>
+        </w:rPr>
+      </w:pPr>
+    </w:p>
+    <w:p>
+      <w:pPr>
+        <w:rPr>
+          <w:sz w:val="40"/>
+        </w:rPr>
+      </w:pPr>
+    </w:p>
+    <w:p>
+      <w:pPr>
+        <w:rPr>
+          <w:sz w:val="40"/>
+        </w:rPr>
+      </w:pPr>
+    </w:p>
+    <w:p>
+      <w:pPr>
+        <w:rPr>
+          <w:sz w:val="40"/>
+        </w:rPr>
+      </w:pPr>
+    </w:p>
+    <w:p>
+      <w:pPr>
+        <w:pStyle w:val="ListParagraph"/>
+        <w:numPr>
+          <w:ilvl w:val="0"/>
+          <w:numId w:val="2"/>
+        </w:numPr>
+        <w:jc w:val="both"/>
+        <w:rPr>
+          <w:sz w:val="32"/>
+          <w:szCs w:val="24"/>
+        </w:rPr>
+      </w:pPr>
+      <w:r>
+        <w:rPr>
+          <w:sz w:val="32"/>
+          <w:szCs w:val="24"/>
+        </w:rPr>
+        <w:lastRenderedPageBreak/>
+        <w:t>Conclusion and Outlook</w:t>
+      </w:r>
+    </w:p>
+    <w:p>
+      <w:pPr>
+        <w:rPr>
+          <w:sz w:val="40"/>
+        </w:rPr>
+      </w:pPr>
+    </w:p>
+    <w:p>
+      <w:pPr>
+        <w:rPr>
+          <w:sz w:val="40"/>
+        </w:rPr>
+      </w:pPr>
+    </w:p>
+    <w:p>
+      <w:pPr>
+        <w:rPr>
+          <w:sz w:val="40"/>
+        </w:rPr>
+      </w:pPr>
+    </w:p>
+    <w:p>
+      <w:pPr>
+        <w:tabs>
+          <w:tab w:val="left" w:pos="9262"/>
+        </w:tabs>
+        <w:jc w:val="right"/>
+        <w:rPr>
+          <w:sz w:val="40"/>
+        </w:rPr>
+      </w:pPr>
+    </w:p>
+    <w:p>
+      <w:pPr>
+        <w:tabs>
+          <w:tab w:val="left" w:pos="9262"/>
+        </w:tabs>
+        <w:jc w:val="right"/>
+        <w:rPr>
+          <w:sz w:val="40"/>
+        </w:rPr>
+      </w:pPr>
+    </w:p>
+    <w:p>
+      <w:pPr>
+        <w:tabs>
+          <w:tab w:val="left" w:pos="9262"/>
+        </w:tabs>
+        <w:jc w:val="right"/>
+        <w:rPr>
+          <w:sz w:val="40"/>
+        </w:rPr>
+      </w:pPr>
+    </w:p>
+    <w:p>
+      <w:pPr>
+        <w:tabs>
+          <w:tab w:val="left" w:pos="9262"/>
+        </w:tabs>
+        <w:jc w:val="right"/>
+        <w:rPr>
+          <w:sz w:val="40"/>
+        </w:rPr>
+      </w:pPr>
+    </w:p>
+    <w:p>
+      <w:pPr>
+        <w:tabs>
+          <w:tab w:val="left" w:pos="9262"/>
+        </w:tabs>
+        <w:jc w:val="right"/>
+        <w:rPr>
+          <w:sz w:val="40"/>
+        </w:rPr>
+      </w:pPr>
+    </w:p>
+    <w:p>
+      <w:pPr>
+        <w:tabs>
+          <w:tab w:val="left" w:pos="9262"/>
+        </w:tabs>
+        <w:jc w:val="right"/>
+        <w:rPr>
+          <w:sz w:val="40"/>
+        </w:rPr>
+      </w:pPr>
+    </w:p>
+    <w:p>
+      <w:pPr>
+        <w:tabs>
+          <w:tab w:val="left" w:pos="9262"/>
+        </w:tabs>
+        <w:jc w:val="right"/>
+        <w:rPr>
+          <w:sz w:val="40"/>
+        </w:rPr>
+      </w:pPr>
+    </w:p>
+    <w:p>
+      <w:pPr>
+        <w:tabs>
+          <w:tab w:val="left" w:pos="9262"/>
+        </w:tabs>
+        <w:jc w:val="right"/>
+        <w:rPr>
+          <w:sz w:val="40"/>
+        </w:rPr>
+      </w:pPr>
+    </w:p>
+    <w:p>
+      <w:pPr>
+        <w:tabs>
+          <w:tab w:val="left" w:pos="9262"/>
+        </w:tabs>
+        <w:jc w:val="right"/>
+        <w:rPr>
+          <w:sz w:val="40"/>
+        </w:rPr>
+      </w:pPr>
+    </w:p>
+    <w:p>
+      <w:pPr>
+        <w:tabs>
+          <w:tab w:val="left" w:pos="9262"/>
+        </w:tabs>
+        <w:jc w:val="right"/>
+        <w:rPr>
+          <w:sz w:val="40"/>
+        </w:rPr>
+      </w:pPr>
+    </w:p>
+    <w:p>
+      <w:pPr>
+        <w:tabs>
+          <w:tab w:val="left" w:pos="9262"/>
+        </w:tabs>
+        <w:jc w:val="right"/>
+        <w:rPr>
+          <w:sz w:val="40"/>
+        </w:rPr>
+      </w:pPr>
+    </w:p>
+    <w:p>
+      <w:pPr>
+        <w:tabs>
+          <w:tab w:val="left" w:pos="9262"/>
+        </w:tabs>
+        <w:jc w:val="right"/>
+        <w:rPr>
+          <w:sz w:val="40"/>
+        </w:rPr>
+      </w:pPr>
+    </w:p>
+    <w:p>
+      <w:pPr>
+        <w:tabs>
+          <w:tab w:val="left" w:pos="9262"/>
+        </w:tabs>
+        <w:jc w:val="right"/>
+        <w:rPr>
+          <w:sz w:val="40"/>
+        </w:rPr>
+      </w:pPr>
+    </w:p>
+    <w:p>
+      <w:pPr>
+        <w:tabs>
+          <w:tab w:val="left" w:pos="9262"/>
+        </w:tabs>
+        <w:jc w:val="right"/>
+        <w:rPr>
+          <w:sz w:val="40"/>
+        </w:rPr>
+      </w:pPr>
+    </w:p>
+    <w:p>
+      <w:pPr>
+        <w:tabs>
+          <w:tab w:val="left" w:pos="9262"/>
+        </w:tabs>
+        <w:jc w:val="right"/>
+        <w:rPr>
+          <w:sz w:val="40"/>
+        </w:rPr>
+      </w:pPr>
+    </w:p>
+    <w:p>
+      <w:pPr>
+        <w:pStyle w:val="ListParagraph"/>
+        <w:numPr>
+          <w:ilvl w:val="0"/>
+          <w:numId w:val="2"/>
+        </w:numPr>
+        <w:jc w:val="both"/>
+        <w:rPr>
+          <w:sz w:val="32"/>
+          <w:szCs w:val="24"/>
+        </w:rPr>
+      </w:pPr>
+      <w:r>
+        <w:rPr>
+          <w:sz w:val="32"/>
+          <w:szCs w:val="24"/>
+        </w:rPr>
+        <w:lastRenderedPageBreak/>
+        <w:t>Bibliography</w:t>
+      </w:r>
+    </w:p>
+    <w:p>
+      <w:pPr>
+        <w:tabs>
+          <w:tab w:val="left" w:pos="9262"/>
+        </w:tabs>
+        <w:jc w:val="right"/>
+        <w:rPr>
+          <w:sz w:val="20"/>
+        </w:rPr>
+      </w:pPr>
       <w:bookmarkStart w:id="0" w:name="_GoBack"/>
-    </w:p>
-    <w:bookmarkEnd w:id="0"/>
-    <w:p>
-      <w:pPr>
-        <w:rPr>
-          <w:sz w:val="40"/>
-        </w:rPr>
-      </w:pPr>
-    </w:p>
-    <w:p>
-      <w:pPr>
-        <w:jc w:val="center"/>
-        <w:rPr>
-          <w:sz w:val="40"/>
-        </w:rPr>
-      </w:pPr>
-    </w:p>
-    <w:p>
-      <w:pPr>
-        <w:jc w:val="center"/>
-        <w:rPr>
-          <w:sz w:val="40"/>
-        </w:rPr>
-      </w:pPr>
+      <w:bookmarkEnd w:id="0"/>
+      <w:r>
+        <w:rPr>
+          <w:sz w:val="40"/>
+        </w:rPr>
+        <w:tab/>
+      </w:r>
     </w:p>
     <w:sectPr>
+      <w:headerReference w:type="default" r:id="rId7"/>
+      <w:footerReference w:type="default" r:id="rId8"/>
       <w:pgSz w:w="12240" w:h="15840"/>
-      <w:pgMar w:top="1440" w:right="1440" w:bottom="1440" w:left="1440" w:header="720" w:footer="720" w:gutter="0"/>
+      <w:pgMar w:top="720" w:right="720" w:bottom="720" w:left="720" w:header="720" w:footer="720" w:gutter="0"/>
+      <w:pgNumType w:start="1"/>
       <w:cols w:space="720"/>
       <w:docGrid w:linePitch="360"/>
     </w:sectPr>
   </w:body>
 </w:document>
+</file>
+
+<file path=word/endnotes.xml><?xml version="1.0" encoding="utf-8"?>
+<w:endnotes xmlns:wpc="http://schemas.microsoft.com/office/word/2010/wordprocessingCanvas" xmlns:cx="http://schemas.microsoft.com/office/drawing/2014/chartex" xmlns:cx1="http://schemas.microsoft.com/office/drawing/2015/9/8/chartex" xmlns:cx2="http://schemas.microsoft.com/office/drawing/2015/10/21/chartex" xmlns:cx3="http://schemas.microsoft.com/office/drawing/2016/5/9/chartex" xmlns:cx4="http://schemas.microsoft.com/office/drawing/2016/5/10/chartex" xmlns:cx5="http://schemas.microsoft.com/office/drawing/2016/5/11/chartex" xmlns:cx6="http://schemas.microsoft.com/office/drawing/2016/5/12/chartex" xmlns:cx7="http://schemas.microsoft.com/office/drawing/2016/5/13/chartex" xmlns:cx8="http://schemas.microsoft.com/office/drawing/2016/5/14/chartex" xmlns:mc="http://schemas.openxmlformats.org/markup-compatibility/2006" xmlns:aink="http://schemas.microsoft.com/office/drawing/2016/ink" xmlns:am3d="http://schemas.microsoft.com/office/drawing/2017/model3d" xmlns:o="urn:schemas-microsoft-com:office:office" xmlns:r="http://schemas.openxmlformats.org/officeDocument/2006/relationships" xmlns:m="http://schemas.openxmlformats.org/officeDocument/2006/math" xmlns:v="urn:schemas-microsoft-com:vml" xmlns:wp14="http://schemas.microsoft.com/office/word/2010/wordprocessingDrawing" xmlns:wp="http://schemas.openxmlformats.org/drawingml/2006/wordprocessingDrawing" xmlns:w10="urn:schemas-microsoft-com:office:word" xmlns:w="http://schemas.openxmlformats.org/wordprocessingml/2006/main" xmlns:w14="http://schemas.microsoft.com/office/word/2010/wordml" xmlns:w15="http://schemas.microsoft.com/office/word/2012/wordml" xmlns:w16cid="http://schemas.microsoft.com/office/word/2016/wordml/cid" xmlns:w16se="http://schemas.microsoft.com/office/word/2015/wordml/symex" xmlns:wpg="http://schemas.microsoft.com/office/word/2010/wordprocessingGroup" xmlns:wpi="http://schemas.microsoft.com/office/word/2010/wordprocessingInk" xmlns:wne="http://schemas.microsoft.com/office/word/2006/wordml" xmlns:wps="http://schemas.microsoft.com/office/word/2010/wordprocessingShape" mc:Ignorable="w14 w15 w16se w16cid wp14">
+  <w:endnote w:type="separator" w:id="-1">
+    <w:p>
+      <w:pPr>
+        <w:spacing w:after="0" w:line="240" w:lineRule="auto"/>
+      </w:pPr>
+      <w:r>
+        <w:separator/>
+      </w:r>
+    </w:p>
+  </w:endnote>
+  <w:endnote w:type="continuationSeparator" w:id="0">
+    <w:p>
+      <w:pPr>
+        <w:spacing w:after="0" w:line="240" w:lineRule="auto"/>
+      </w:pPr>
+      <w:r>
+        <w:continuationSeparator/>
+      </w:r>
+    </w:p>
+  </w:endnote>
+</w:endnotes>
+</file>
+
+<file path=word/footer1.xml><?xml version="1.0" encoding="utf-8"?>
+<w:ftr xmlns:wpc="http://schemas.microsoft.com/office/word/2010/wordprocessingCanvas" xmlns:cx="http://schemas.microsoft.com/office/drawing/2014/chartex" xmlns:cx1="http://schemas.microsoft.com/office/drawing/2015/9/8/chartex" xmlns:cx2="http://schemas.microsoft.com/office/drawing/2015/10/21/chartex" xmlns:cx3="http://schemas.microsoft.com/office/drawing/2016/5/9/chartex" xmlns:cx4="http://schemas.microsoft.com/office/drawing/2016/5/10/chartex" xmlns:cx5="http://schemas.microsoft.com/office/drawing/2016/5/11/chartex" xmlns:cx6="http://schemas.microsoft.com/office/drawing/2016/5/12/chartex" xmlns:cx7="http://schemas.microsoft.com/office/drawing/2016/5/13/chartex" xmlns:cx8="http://schemas.microsoft.com/office/drawing/2016/5/14/chartex" xmlns:mc="http://schemas.openxmlformats.org/markup-compatibility/2006" xmlns:aink="http://schemas.microsoft.com/office/drawing/2016/ink" xmlns:am3d="http://schemas.microsoft.com/office/drawing/2017/model3d" xmlns:o="urn:schemas-microsoft-com:office:office" xmlns:r="http://schemas.openxmlformats.org/officeDocument/2006/relationships" xmlns:m="http://schemas.openxmlformats.org/officeDocument/2006/math" xmlns:v="urn:schemas-microsoft-com:vml" xmlns:wp14="http://schemas.microsoft.com/office/word/2010/wordprocessingDrawing" xmlns:wp="http://schemas.openxmlformats.org/drawingml/2006/wordprocessingDrawing" xmlns:w10="urn:schemas-microsoft-com:office:word" xmlns:w="http://schemas.openxmlformats.org/wordprocessingml/2006/main" xmlns:w14="http://schemas.microsoft.com/office/word/2010/wordml" xmlns:w15="http://schemas.microsoft.com/office/word/2012/wordml" xmlns:w16cid="http://schemas.microsoft.com/office/word/2016/wordml/cid" xmlns:w16se="http://schemas.microsoft.com/office/word/2015/wordml/symex" xmlns:wpg="http://schemas.microsoft.com/office/word/2010/wordprocessingGroup" xmlns:wpi="http://schemas.microsoft.com/office/word/2010/wordprocessingInk" xmlns:wne="http://schemas.microsoft.com/office/word/2006/wordml" xmlns:wps="http://schemas.microsoft.com/office/word/2010/wordprocessingShape" mc:Ignorable="w14 w15 w16se w16cid wp14">
+  <w:sdt>
+    <w:sdtPr>
+      <w:id w:val="844373481"/>
+      <w:docPartObj>
+        <w:docPartGallery w:val="Page Numbers (Bottom of Page)"/>
+        <w:docPartUnique/>
+      </w:docPartObj>
+    </w:sdtPr>
+    <w:sdtEndPr>
+      <w:rPr>
+        <w:color w:val="7F7F7F" w:themeColor="background1" w:themeShade="7F"/>
+        <w:spacing w:val="60"/>
+      </w:rPr>
+    </w:sdtEndPr>
+    <w:sdtContent>
+      <w:p>
+        <w:pPr>
+          <w:pStyle w:val="Footer"/>
+          <w:pBdr>
+            <w:top w:val="single" w:sz="4" w:space="1" w:color="D9D9D9" w:themeColor="background1" w:themeShade="D9"/>
+          </w:pBdr>
+          <w:jc w:val="right"/>
+        </w:pPr>
+        <w:r>
+          <w:fldChar w:fldCharType="begin"/>
+        </w:r>
+        <w:r>
+          <w:instrText xml:space="preserve"> PAGE   \* MERGEFORMAT </w:instrText>
+        </w:r>
+        <w:r>
+          <w:fldChar w:fldCharType="separate"/>
+        </w:r>
+        <w:r>
+          <w:rPr>
+            <w:noProof/>
+          </w:rPr>
+          <w:t>7</w:t>
+        </w:r>
+        <w:r>
+          <w:rPr>
+            <w:noProof/>
+          </w:rPr>
+          <w:fldChar w:fldCharType="end"/>
+        </w:r>
+        <w:r>
+          <w:t xml:space="preserve"> | </w:t>
+        </w:r>
+        <w:r>
+          <w:rPr>
+            <w:color w:val="7F7F7F" w:themeColor="background1" w:themeShade="7F"/>
+            <w:spacing w:val="60"/>
+          </w:rPr>
+          <w:t>Page</w:t>
+        </w:r>
+      </w:p>
+    </w:sdtContent>
+  </w:sdt>
+  <w:p>
+    <w:pPr>
+      <w:pStyle w:val="Footer"/>
+    </w:pPr>
+  </w:p>
+</w:ftr>
+</file>
+
+<file path=word/footnotes.xml><?xml version="1.0" encoding="utf-8"?>
+<w:footnotes xmlns:wpc="http://schemas.microsoft.com/office/word/2010/wordprocessingCanvas" xmlns:cx="http://schemas.microsoft.com/office/drawing/2014/chartex" xmlns:cx1="http://schemas.microsoft.com/office/drawing/2015/9/8/chartex" xmlns:cx2="http://schemas.microsoft.com/office/drawing/2015/10/21/chartex" xmlns:cx3="http://schemas.microsoft.com/office/drawing/2016/5/9/chartex" xmlns:cx4="http://schemas.microsoft.com/office/drawing/2016/5/10/chartex" xmlns:cx5="http://schemas.microsoft.com/office/drawing/2016/5/11/chartex" xmlns:cx6="http://schemas.microsoft.com/office/drawing/2016/5/12/chartex" xmlns:cx7="http://schemas.microsoft.com/office/drawing/2016/5/13/chartex" xmlns:cx8="http://schemas.microsoft.com/office/drawing/2016/5/14/chartex" xmlns:mc="http://schemas.openxmlformats.org/markup-compatibility/2006" xmlns:aink="http://schemas.microsoft.com/office/drawing/2016/ink" xmlns:am3d="http://schemas.microsoft.com/office/drawing/2017/model3d" xmlns:o="urn:schemas-microsoft-com:office:office" xmlns:r="http://schemas.openxmlformats.org/officeDocument/2006/relationships" xmlns:m="http://schemas.openxmlformats.org/officeDocument/2006/math" xmlns:v="urn:schemas-microsoft-com:vml" xmlns:wp14="http://schemas.microsoft.com/office/word/2010/wordprocessingDrawing" xmlns:wp="http://schemas.openxmlformats.org/drawingml/2006/wordprocessingDrawing" xmlns:w10="urn:schemas-microsoft-com:office:word" xmlns:w="http://schemas.openxmlformats.org/wordprocessingml/2006/main" xmlns:w14="http://schemas.microsoft.com/office/word/2010/wordml" xmlns:w15="http://schemas.microsoft.com/office/word/2012/wordml" xmlns:w16cid="http://schemas.microsoft.com/office/word/2016/wordml/cid" xmlns:w16se="http://schemas.microsoft.com/office/word/2015/wordml/symex" xmlns:wpg="http://schemas.microsoft.com/office/word/2010/wordprocessingGroup" xmlns:wpi="http://schemas.microsoft.com/office/word/2010/wordprocessingInk" xmlns:wne="http://schemas.microsoft.com/office/word/2006/wordml" xmlns:wps="http://schemas.microsoft.com/office/word/2010/wordprocessingShape" mc:Ignorable="w14 w15 w16se w16cid wp14">
+  <w:footnote w:type="separator" w:id="-1">
+    <w:p>
+      <w:pPr>
+        <w:spacing w:after="0" w:line="240" w:lineRule="auto"/>
+      </w:pPr>
+      <w:r>
+        <w:separator/>
+      </w:r>
+    </w:p>
+  </w:footnote>
+  <w:footnote w:type="continuationSeparator" w:id="0">
+    <w:p>
+      <w:pPr>
+        <w:spacing w:after="0" w:line="240" w:lineRule="auto"/>
+      </w:pPr>
+      <w:r>
+        <w:continuationSeparator/>
+      </w:r>
+    </w:p>
+  </w:footnote>
+</w:footnotes>
+</file>
+
+<file path=word/header1.xml><?xml version="1.0" encoding="utf-8"?>
+<w:hdr xmlns:wpc="http://schemas.microsoft.com/office/word/2010/wordprocessingCanvas" xmlns:cx="http://schemas.microsoft.com/office/drawing/2014/chartex" xmlns:cx1="http://schemas.microsoft.com/office/drawing/2015/9/8/chartex" xmlns:cx2="http://schemas.microsoft.com/office/drawing/2015/10/21/chartex" xmlns:cx3="http://schemas.microsoft.com/office/drawing/2016/5/9/chartex" xmlns:cx4="http://schemas.microsoft.com/office/drawing/2016/5/10/chartex" xmlns:cx5="http://schemas.microsoft.com/office/drawing/2016/5/11/chartex" xmlns:cx6="http://schemas.microsoft.com/office/drawing/2016/5/12/chartex" xmlns:cx7="http://schemas.microsoft.com/office/drawing/2016/5/13/chartex" xmlns:cx8="http://schemas.microsoft.com/office/drawing/2016/5/14/chartex" xmlns:mc="http://schemas.openxmlformats.org/markup-compatibility/2006" xmlns:aink="http://schemas.microsoft.com/office/drawing/2016/ink" xmlns:am3d="http://schemas.microsoft.com/office/drawing/2017/model3d" xmlns:o="urn:schemas-microsoft-com:office:office" xmlns:r="http://schemas.openxmlformats.org/officeDocument/2006/relationships" xmlns:m="http://schemas.openxmlformats.org/officeDocument/2006/math" xmlns:v="urn:schemas-microsoft-com:vml" xmlns:wp14="http://schemas.microsoft.com/office/word/2010/wordprocessingDrawing" xmlns:wp="http://schemas.openxmlformats.org/drawingml/2006/wordprocessingDrawing" xmlns:w10="urn:schemas-microsoft-com:office:word" xmlns:w="http://schemas.openxmlformats.org/wordprocessingml/2006/main" xmlns:w14="http://schemas.microsoft.com/office/word/2010/wordml" xmlns:w15="http://schemas.microsoft.com/office/word/2012/wordml" xmlns:w16cid="http://schemas.microsoft.com/office/word/2016/wordml/cid" xmlns:w16se="http://schemas.microsoft.com/office/word/2015/wordml/symex" xmlns:wpg="http://schemas.microsoft.com/office/word/2010/wordprocessingGroup" xmlns:wpi="http://schemas.microsoft.com/office/word/2010/wordprocessingInk" xmlns:wne="http://schemas.microsoft.com/office/word/2006/wordml" xmlns:wps="http://schemas.microsoft.com/office/word/2010/wordprocessingShape" mc:Ignorable="w14 w15 w16se w16cid wp14">
+  <w:p>
+    <w:pPr>
+      <w:pStyle w:val="Header"/>
+      <w:jc w:val="right"/>
+    </w:pPr>
+    <w:r>
+      <w:rPr>
+        <w:noProof/>
+      </w:rPr>
+      <w:drawing>
+        <wp:inline distT="0" distB="0" distL="0" distR="0">
+          <wp:extent cx="2537114" cy="433616"/>
+          <wp:effectExtent l="0" t="0" r="0" b="5080"/>
+          <wp:docPr id="2" name="Picture 2"/>
+          <wp:cNvGraphicFramePr>
+            <a:graphicFrameLocks xmlns:a="http://schemas.openxmlformats.org/drawingml/2006/main" noChangeAspect="1"/>
+          </wp:cNvGraphicFramePr>
+          <a:graphic xmlns:a="http://schemas.openxmlformats.org/drawingml/2006/main">
+            <a:graphicData uri="http://schemas.openxmlformats.org/drawingml/2006/picture">
+              <pic:pic xmlns:pic="http://schemas.openxmlformats.org/drawingml/2006/picture">
+                <pic:nvPicPr>
+                  <pic:cNvPr id="2" name="CCISLogo_S_bR.png"/>
+                  <pic:cNvPicPr/>
+                </pic:nvPicPr>
+                <pic:blipFill>
+                  <a:blip r:embed="rId1">
+                    <a:extLst>
+                      <a:ext uri="{28A0092B-C50C-407E-A947-70E740481C1C}">
+                        <a14:useLocalDpi xmlns:a14="http://schemas.microsoft.com/office/drawing/2010/main" val="0"/>
+                      </a:ext>
+                    </a:extLst>
+                  </a:blip>
+                  <a:stretch>
+                    <a:fillRect/>
+                  </a:stretch>
+                </pic:blipFill>
+                <pic:spPr>
+                  <a:xfrm>
+                    <a:off x="0" y="0"/>
+                    <a:ext cx="2605488" cy="445302"/>
+                  </a:xfrm>
+                  <a:prstGeom prst="rect">
+                    <a:avLst/>
+                  </a:prstGeom>
+                </pic:spPr>
+              </pic:pic>
+            </a:graphicData>
+          </a:graphic>
+        </wp:inline>
+      </w:drawing>
+    </w:r>
+  </w:p>
+  <w:p>
+    <w:pPr>
+      <w:pStyle w:val="Header"/>
+      <w:jc w:val="right"/>
+      <w:rPr>
+        <w:rFonts w:ascii="Agency FB" w:hAnsi="Agency FB"/>
+      </w:rPr>
+    </w:pPr>
+    <w:r>
+      <w:rPr>
+        <w:rFonts w:ascii="Agency FB" w:hAnsi="Agency FB"/>
+        <w:sz w:val="24"/>
+      </w:rPr>
+      <w:t>Information Retrieval (CS6200 Fall 2017) Project Report</w:t>
+    </w:r>
+    <w:r>
+      <w:rPr>
+        <w:rFonts w:ascii="Agency FB" w:hAnsi="Agency FB"/>
+      </w:rPr>
+      <w:t xml:space="preserve"> </w:t>
+    </w:r>
+  </w:p>
+</w:hdr>
+</file>
+
+<file path=word/numbering.xml><?xml version="1.0" encoding="utf-8"?>
+<w:numbering xmlns:wpc="http://schemas.microsoft.com/office/word/2010/wordprocessingCanvas" xmlns:cx="http://schemas.microsoft.com/office/drawing/2014/chartex" xmlns:cx1="http://schemas.microsoft.com/office/drawing/2015/9/8/chartex" xmlns:cx2="http://schemas.microsoft.com/office/drawing/2015/10/21/chartex" xmlns:cx3="http://schemas.microsoft.com/office/drawing/2016/5/9/chartex" xmlns:cx4="http://schemas.microsoft.com/office/drawing/2016/5/10/chartex" xmlns:cx5="http://schemas.microsoft.com/office/drawing/2016/5/11/chartex" xmlns:cx6="http://schemas.microsoft.com/office/drawing/2016/5/12/chartex" xmlns:cx7="http://schemas.microsoft.com/office/drawing/2016/5/13/chartex" xmlns:cx8="http://schemas.microsoft.com/office/drawing/2016/5/14/chartex" xmlns:mc="http://schemas.openxmlformats.org/markup-compatibility/2006" xmlns:aink="http://schemas.microsoft.com/office/drawing/2016/ink" xmlns:am3d="http://schemas.microsoft.com/office/drawing/2017/model3d" xmlns:o="urn:schemas-microsoft-com:office:office" xmlns:r="http://schemas.openxmlformats.org/officeDocument/2006/relationships" xmlns:m="http://schemas.openxmlformats.org/officeDocument/2006/math" xmlns:v="urn:schemas-microsoft-com:vml" xmlns:wp14="http://schemas.microsoft.com/office/word/2010/wordprocessingDrawing" xmlns:wp="http://schemas.openxmlformats.org/drawingml/2006/wordprocessingDrawing" xmlns:w10="urn:schemas-microsoft-com:office:word" xmlns:w="http://schemas.openxmlformats.org/wordprocessingml/2006/main" xmlns:w14="http://schemas.microsoft.com/office/word/2010/wordml" xmlns:w15="http://schemas.microsoft.com/office/word/2012/wordml" xmlns:w16cid="http://schemas.microsoft.com/office/word/2016/wordml/cid" xmlns:w16se="http://schemas.microsoft.com/office/word/2015/wordml/symex" xmlns:wpg="http://schemas.microsoft.com/office/word/2010/wordprocessingGroup" xmlns:wpi="http://schemas.microsoft.com/office/word/2010/wordprocessingInk" xmlns:wne="http://schemas.microsoft.com/office/word/2006/wordml" xmlns:wps="http://schemas.microsoft.com/office/word/2010/wordprocessingShape" mc:Ignorable="w14 w15 w16se w16cid wp14">
+  <w:abstractNum w:abstractNumId="0" w15:restartNumberingAfterBreak="0">
+    <w:nsid w:val="1CD83836"/>
+    <w:multiLevelType w:val="hybridMultilevel"/>
+    <w:tmpl w:val="EA66E746"/>
+    <w:lvl w:ilvl="0" w:tplc="E29C2FBE">
+      <w:start w:val="1"/>
+      <w:numFmt w:val="decimal"/>
+      <w:lvlText w:val="%1."/>
+      <w:lvlJc w:val="left"/>
+      <w:pPr>
+        <w:ind w:left="720" w:hanging="360"/>
+      </w:pPr>
+      <w:rPr>
+        <w:rFonts w:hint="default"/>
+        <w:sz w:val="32"/>
+      </w:rPr>
+    </w:lvl>
+    <w:lvl w:ilvl="1" w:tplc="04090019" w:tentative="1">
+      <w:start w:val="1"/>
+      <w:numFmt w:val="lowerLetter"/>
+      <w:lvlText w:val="%2."/>
+      <w:lvlJc w:val="left"/>
+      <w:pPr>
+        <w:ind w:left="1440" w:hanging="360"/>
+      </w:pPr>
+    </w:lvl>
+    <w:lvl w:ilvl="2" w:tplc="0409001B" w:tentative="1">
+      <w:start w:val="1"/>
+      <w:numFmt w:val="lowerRoman"/>
+      <w:lvlText w:val="%3."/>
+      <w:lvlJc w:val="right"/>
+      <w:pPr>
+        <w:ind w:left="2160" w:hanging="180"/>
+      </w:pPr>
+    </w:lvl>
+    <w:lvl w:ilvl="3" w:tplc="0409000F" w:tentative="1">
+      <w:start w:val="1"/>
+      <w:numFmt w:val="decimal"/>
+      <w:lvlText w:val="%4."/>
+      <w:lvlJc w:val="left"/>
+      <w:pPr>
+        <w:ind w:left="2880" w:hanging="360"/>
+      </w:pPr>
+    </w:lvl>
+    <w:lvl w:ilvl="4" w:tplc="04090019" w:tentative="1">
+      <w:start w:val="1"/>
+      <w:numFmt w:val="lowerLetter"/>
+      <w:lvlText w:val="%5."/>
+      <w:lvlJc w:val="left"/>
+      <w:pPr>
+        <w:ind w:left="3600" w:hanging="360"/>
+      </w:pPr>
+    </w:lvl>
+    <w:lvl w:ilvl="5" w:tplc="0409001B" w:tentative="1">
+      <w:start w:val="1"/>
+      <w:numFmt w:val="lowerRoman"/>
+      <w:lvlText w:val="%6."/>
+      <w:lvlJc w:val="right"/>
+      <w:pPr>
+        <w:ind w:left="4320" w:hanging="180"/>
+      </w:pPr>
+    </w:lvl>
+    <w:lvl w:ilvl="6" w:tplc="0409000F" w:tentative="1">
+      <w:start w:val="1"/>
+      <w:numFmt w:val="decimal"/>
+      <w:lvlText w:val="%7."/>
+      <w:lvlJc w:val="left"/>
+      <w:pPr>
+        <w:ind w:left="5040" w:hanging="360"/>
+      </w:pPr>
+    </w:lvl>
+    <w:lvl w:ilvl="7" w:tplc="04090019" w:tentative="1">
+      <w:start w:val="1"/>
+      <w:numFmt w:val="lowerLetter"/>
+      <w:lvlText w:val="%8."/>
+      <w:lvlJc w:val="left"/>
+      <w:pPr>
+        <w:ind w:left="5760" w:hanging="360"/>
+      </w:pPr>
+    </w:lvl>
+    <w:lvl w:ilvl="8" w:tplc="0409001B" w:tentative="1">
+      <w:start w:val="1"/>
+      <w:numFmt w:val="lowerRoman"/>
+      <w:lvlText w:val="%9."/>
+      <w:lvlJc w:val="right"/>
+      <w:pPr>
+        <w:ind w:left="6480" w:hanging="180"/>
+      </w:pPr>
+    </w:lvl>
+  </w:abstractNum>
+  <w:abstractNum w:abstractNumId="1" w15:restartNumberingAfterBreak="0">
+    <w:nsid w:val="418955E0"/>
+    <w:multiLevelType w:val="hybridMultilevel"/>
+    <w:tmpl w:val="0C906536"/>
+    <w:lvl w:ilvl="0" w:tplc="0409000F">
+      <w:start w:val="1"/>
+      <w:numFmt w:val="decimal"/>
+      <w:lvlText w:val="%1."/>
+      <w:lvlJc w:val="left"/>
+      <w:pPr>
+        <w:ind w:left="720" w:hanging="360"/>
+      </w:pPr>
+      <w:rPr>
+        <w:rFonts w:hint="default"/>
+      </w:rPr>
+    </w:lvl>
+    <w:lvl w:ilvl="1" w:tplc="04090019" w:tentative="1">
+      <w:start w:val="1"/>
+      <w:numFmt w:val="lowerLetter"/>
+      <w:lvlText w:val="%2."/>
+      <w:lvlJc w:val="left"/>
+      <w:pPr>
+        <w:ind w:left="1440" w:hanging="360"/>
+      </w:pPr>
+    </w:lvl>
+    <w:lvl w:ilvl="2" w:tplc="0409001B" w:tentative="1">
+      <w:start w:val="1"/>
+      <w:numFmt w:val="lowerRoman"/>
+      <w:lvlText w:val="%3."/>
+      <w:lvlJc w:val="right"/>
+      <w:pPr>
+        <w:ind w:left="2160" w:hanging="180"/>
+      </w:pPr>
+    </w:lvl>
+    <w:lvl w:ilvl="3" w:tplc="0409000F" w:tentative="1">
+      <w:start w:val="1"/>
+      <w:numFmt w:val="decimal"/>
+      <w:lvlText w:val="%4."/>
+      <w:lvlJc w:val="left"/>
+      <w:pPr>
+        <w:ind w:left="2880" w:hanging="360"/>
+      </w:pPr>
+    </w:lvl>
+    <w:lvl w:ilvl="4" w:tplc="04090019" w:tentative="1">
+      <w:start w:val="1"/>
+      <w:numFmt w:val="lowerLetter"/>
+      <w:lvlText w:val="%5."/>
+      <w:lvlJc w:val="left"/>
+      <w:pPr>
+        <w:ind w:left="3600" w:hanging="360"/>
+      </w:pPr>
+    </w:lvl>
+    <w:lvl w:ilvl="5" w:tplc="0409001B" w:tentative="1">
+      <w:start w:val="1"/>
+      <w:numFmt w:val="lowerRoman"/>
+      <w:lvlText w:val="%6."/>
+      <w:lvlJc w:val="right"/>
+      <w:pPr>
+        <w:ind w:left="4320" w:hanging="180"/>
+      </w:pPr>
+    </w:lvl>
+    <w:lvl w:ilvl="6" w:tplc="0409000F" w:tentative="1">
+      <w:start w:val="1"/>
+      <w:numFmt w:val="decimal"/>
+      <w:lvlText w:val="%7."/>
+      <w:lvlJc w:val="left"/>
+      <w:pPr>
+        <w:ind w:left="5040" w:hanging="360"/>
+      </w:pPr>
+    </w:lvl>
+    <w:lvl w:ilvl="7" w:tplc="04090019" w:tentative="1">
+      <w:start w:val="1"/>
+      <w:numFmt w:val="lowerLetter"/>
+      <w:lvlText w:val="%8."/>
+      <w:lvlJc w:val="left"/>
+      <w:pPr>
+        <w:ind w:left="5760" w:hanging="360"/>
+      </w:pPr>
+    </w:lvl>
+    <w:lvl w:ilvl="8" w:tplc="0409001B" w:tentative="1">
+      <w:start w:val="1"/>
+      <w:numFmt w:val="lowerRoman"/>
+      <w:lvlText w:val="%9."/>
+      <w:lvlJc w:val="right"/>
+      <w:pPr>
+        <w:ind w:left="6480" w:hanging="180"/>
+      </w:pPr>
+    </w:lvl>
+  </w:abstractNum>
+  <w:abstractNum w:abstractNumId="2" w15:restartNumberingAfterBreak="0">
+    <w:nsid w:val="566365D6"/>
+    <w:multiLevelType w:val="hybridMultilevel"/>
+    <w:tmpl w:val="EA66E746"/>
+    <w:lvl w:ilvl="0" w:tplc="E29C2FBE">
+      <w:start w:val="1"/>
+      <w:numFmt w:val="decimal"/>
+      <w:lvlText w:val="%1."/>
+      <w:lvlJc w:val="left"/>
+      <w:pPr>
+        <w:ind w:left="720" w:hanging="360"/>
+      </w:pPr>
+      <w:rPr>
+        <w:rFonts w:hint="default"/>
+        <w:sz w:val="32"/>
+      </w:rPr>
+    </w:lvl>
+    <w:lvl w:ilvl="1" w:tplc="04090019" w:tentative="1">
+      <w:start w:val="1"/>
+      <w:numFmt w:val="lowerLetter"/>
+      <w:lvlText w:val="%2."/>
+      <w:lvlJc w:val="left"/>
+      <w:pPr>
+        <w:ind w:left="1440" w:hanging="360"/>
+      </w:pPr>
+    </w:lvl>
+    <w:lvl w:ilvl="2" w:tplc="0409001B" w:tentative="1">
+      <w:start w:val="1"/>
+      <w:numFmt w:val="lowerRoman"/>
+      <w:lvlText w:val="%3."/>
+      <w:lvlJc w:val="right"/>
+      <w:pPr>
+        <w:ind w:left="2160" w:hanging="180"/>
+      </w:pPr>
+    </w:lvl>
+    <w:lvl w:ilvl="3" w:tplc="0409000F" w:tentative="1">
+      <w:start w:val="1"/>
+      <w:numFmt w:val="decimal"/>
+      <w:lvlText w:val="%4."/>
+      <w:lvlJc w:val="left"/>
+      <w:pPr>
+        <w:ind w:left="2880" w:hanging="360"/>
+      </w:pPr>
+    </w:lvl>
+    <w:lvl w:ilvl="4" w:tplc="04090019" w:tentative="1">
+      <w:start w:val="1"/>
+      <w:numFmt w:val="lowerLetter"/>
+      <w:lvlText w:val="%5."/>
+      <w:lvlJc w:val="left"/>
+      <w:pPr>
+        <w:ind w:left="3600" w:hanging="360"/>
+      </w:pPr>
+    </w:lvl>
+    <w:lvl w:ilvl="5" w:tplc="0409001B" w:tentative="1">
+      <w:start w:val="1"/>
+      <w:numFmt w:val="lowerRoman"/>
+      <w:lvlText w:val="%6."/>
+      <w:lvlJc w:val="right"/>
+      <w:pPr>
+        <w:ind w:left="4320" w:hanging="180"/>
+      </w:pPr>
+    </w:lvl>
+    <w:lvl w:ilvl="6" w:tplc="0409000F" w:tentative="1">
+      <w:start w:val="1"/>
+      <w:numFmt w:val="decimal"/>
+      <w:lvlText w:val="%7."/>
+      <w:lvlJc w:val="left"/>
+      <w:pPr>
+        <w:ind w:left="5040" w:hanging="360"/>
+      </w:pPr>
+    </w:lvl>
+    <w:lvl w:ilvl="7" w:tplc="04090019" w:tentative="1">
+      <w:start w:val="1"/>
+      <w:numFmt w:val="lowerLetter"/>
+      <w:lvlText w:val="%8."/>
+      <w:lvlJc w:val="left"/>
+      <w:pPr>
+        <w:ind w:left="5760" w:hanging="360"/>
+      </w:pPr>
+    </w:lvl>
+    <w:lvl w:ilvl="8" w:tplc="0409001B" w:tentative="1">
+      <w:start w:val="1"/>
+      <w:numFmt w:val="lowerRoman"/>
+      <w:lvlText w:val="%9."/>
+      <w:lvlJc w:val="right"/>
+      <w:pPr>
+        <w:ind w:left="6480" w:hanging="180"/>
+      </w:pPr>
+    </w:lvl>
+  </w:abstractNum>
+  <w:num w:numId="1">
+    <w:abstractNumId w:val="1"/>
+  </w:num>
+  <w:num w:numId="2">
+    <w:abstractNumId w:val="0"/>
+  </w:num>
+  <w:num w:numId="3">
+    <w:abstractNumId w:val="2"/>
+  </w:num>
+</w:numbering>
 </file>
 
 <file path=word/styles.xml><?xml version="1.0" encoding="utf-8"?>
@@ -710,6 +2685,61 @@
     <w:semiHidden/>
     <w:unhideWhenUsed/>
   </w:style>
+  <w:style w:type="paragraph" w:styleId="Header">
+    <w:name w:val="header"/>
+    <w:basedOn w:val="Normal"/>
+    <w:link w:val="HeaderChar"/>
+    <w:uiPriority w:val="99"/>
+    <w:unhideWhenUsed/>
+    <w:rsid w:val="00295579"/>
+    <w:pPr>
+      <w:tabs>
+        <w:tab w:val="center" w:pos="4680"/>
+        <w:tab w:val="right" w:pos="9360"/>
+      </w:tabs>
+      <w:spacing w:after="0" w:line="240" w:lineRule="auto"/>
+    </w:pPr>
+  </w:style>
+  <w:style w:type="character" w:customStyle="1" w:styleId="HeaderChar">
+    <w:name w:val="Header Char"/>
+    <w:basedOn w:val="DefaultParagraphFont"/>
+    <w:link w:val="Header"/>
+    <w:uiPriority w:val="99"/>
+    <w:rsid w:val="00295579"/>
+  </w:style>
+  <w:style w:type="paragraph" w:styleId="Footer">
+    <w:name w:val="footer"/>
+    <w:basedOn w:val="Normal"/>
+    <w:link w:val="FooterChar"/>
+    <w:uiPriority w:val="99"/>
+    <w:unhideWhenUsed/>
+    <w:rsid w:val="00295579"/>
+    <w:pPr>
+      <w:tabs>
+        <w:tab w:val="center" w:pos="4680"/>
+        <w:tab w:val="right" w:pos="9360"/>
+      </w:tabs>
+      <w:spacing w:after="0" w:line="240" w:lineRule="auto"/>
+    </w:pPr>
+  </w:style>
+  <w:style w:type="character" w:customStyle="1" w:styleId="FooterChar">
+    <w:name w:val="Footer Char"/>
+    <w:basedOn w:val="DefaultParagraphFont"/>
+    <w:link w:val="Footer"/>
+    <w:uiPriority w:val="99"/>
+    <w:rsid w:val="00295579"/>
+  </w:style>
+  <w:style w:type="paragraph" w:styleId="ListParagraph">
+    <w:name w:val="List Paragraph"/>
+    <w:basedOn w:val="Normal"/>
+    <w:uiPriority w:val="34"/>
+    <w:qFormat/>
+    <w:rsid w:val="00964C6D"/>
+    <w:pPr>
+      <w:ind w:left="720"/>
+      <w:contextualSpacing/>
+    </w:pPr>
+  </w:style>
 </w:styles>
 </file>
 

</xml_diff>